<commit_message>
updating plots and table names for final paper, redoing model tables with nutrient factor levels reversed so that "enriched" is the reference level
</commit_message>
<xml_diff>
--- a/plots/main_analysis/temp_seasonal_NEP_emmeans.docx
+++ b/plots/main_analysis/temp_seasonal_NEP_emmeans.docx
@@ -356,30 +356,30 @@
                 <w:rFonts w:ascii="Calibri" w:hAnsi="Calibri"/>
                 <w:sz w:val="20"/>
               </w:rPr>
-              <w:t xml:space="default">0.07</w:t>
-            </w:r>
-          </w:p>
-        </w:tc>
-        <w:tc>
-          <w:tcPr>
-            <w:tcBorders>
-              <w:top w:val="single" w:space="0" w:color="D3D3D3"/>
-              <w:bottom w:val="single" w:space="0" w:color="D3D3D3"/>
-              <w:start w:val="single" w:space="0" w:color="D3D3D3"/>
-              <w:end w:val="single" w:space="0" w:color="D3D3D3"/>
-            </w:tcBorders>
-          </w:tcPr>
-          <w:p>
-            <w:pPr>
-              <w:spacing w:before="0" w:after="60"/>
-              <w:keepNext/>
-            </w:pPr>
-            <w:r>
-              <w:rPr>
-                <w:rFonts w:ascii="Calibri" w:hAnsi="Calibri"/>
-                <w:sz w:val="20"/>
-              </w:rPr>
-              <w:t xml:space="default">0.11</w:t>
+              <w:t xml:space="default">1.07</w:t>
+            </w:r>
+          </w:p>
+        </w:tc>
+        <w:tc>
+          <w:tcPr>
+            <w:tcBorders>
+              <w:top w:val="single" w:space="0" w:color="D3D3D3"/>
+              <w:bottom w:val="single" w:space="0" w:color="D3D3D3"/>
+              <w:start w:val="single" w:space="0" w:color="D3D3D3"/>
+              <w:end w:val="single" w:space="0" w:color="D3D3D3"/>
+            </w:tcBorders>
+          </w:tcPr>
+          <w:p>
+            <w:pPr>
+              <w:spacing w:before="0" w:after="60"/>
+              <w:keepNext/>
+            </w:pPr>
+            <w:r>
+              <w:rPr>
+                <w:rFonts w:ascii="Calibri" w:hAnsi="Calibri"/>
+                <w:sz w:val="20"/>
+              </w:rPr>
+              <w:t xml:space="default">1.12</w:t>
             </w:r>
           </w:p>
         </w:tc>
@@ -522,30 +522,30 @@
                 <w:rFonts w:ascii="Calibri" w:hAnsi="Calibri"/>
                 <w:sz w:val="20"/>
               </w:rPr>
-              <w:t xml:space="default">-0.02</w:t>
-            </w:r>
-          </w:p>
-        </w:tc>
-        <w:tc>
-          <w:tcPr>
-            <w:tcBorders>
-              <w:top w:val="single" w:space="0" w:color="D3D3D3"/>
-              <w:bottom w:val="single" w:space="0" w:color="D3D3D3"/>
-              <w:start w:val="single" w:space="0" w:color="D3D3D3"/>
-              <w:end w:val="single" w:space="0" w:color="D3D3D3"/>
-            </w:tcBorders>
-          </w:tcPr>
-          <w:p>
-            <w:pPr>
-              <w:spacing w:before="0" w:after="60"/>
-              <w:keepNext/>
-            </w:pPr>
-            <w:r>
-              <w:rPr>
-                <w:rFonts w:ascii="Calibri" w:hAnsi="Calibri"/>
-                <w:sz w:val="20"/>
-              </w:rPr>
-              <w:t xml:space="default">0.02</w:t>
+              <w:t xml:space="default">0.98</w:t>
+            </w:r>
+          </w:p>
+        </w:tc>
+        <w:tc>
+          <w:tcPr>
+            <w:tcBorders>
+              <w:top w:val="single" w:space="0" w:color="D3D3D3"/>
+              <w:bottom w:val="single" w:space="0" w:color="D3D3D3"/>
+              <w:start w:val="single" w:space="0" w:color="D3D3D3"/>
+              <w:end w:val="single" w:space="0" w:color="D3D3D3"/>
+            </w:tcBorders>
+          </w:tcPr>
+          <w:p>
+            <w:pPr>
+              <w:spacing w:before="0" w:after="60"/>
+              <w:keepNext/>
+            </w:pPr>
+            <w:r>
+              <w:rPr>
+                <w:rFonts w:ascii="Calibri" w:hAnsi="Calibri"/>
+                <w:sz w:val="20"/>
+              </w:rPr>
+              <w:t xml:space="default">1.02</w:t>
             </w:r>
           </w:p>
         </w:tc>
@@ -688,30 +688,30 @@
                 <w:rFonts w:ascii="Calibri" w:hAnsi="Calibri"/>
                 <w:sz w:val="20"/>
               </w:rPr>
-              <w:t xml:space="default">-0.03</w:t>
-            </w:r>
-          </w:p>
-        </w:tc>
-        <w:tc>
-          <w:tcPr>
-            <w:tcBorders>
-              <w:top w:val="single" w:space="0" w:color="D3D3D3"/>
-              <w:bottom w:val="single" w:space="0" w:color="D3D3D3"/>
-              <w:start w:val="single" w:space="0" w:color="D3D3D3"/>
-              <w:end w:val="single" w:space="0" w:color="D3D3D3"/>
-            </w:tcBorders>
-          </w:tcPr>
-          <w:p>
-            <w:pPr>
-              <w:spacing w:before="0" w:after="60"/>
-              <w:keepNext/>
-            </w:pPr>
-            <w:r>
-              <w:rPr>
-                <w:rFonts w:ascii="Calibri" w:hAnsi="Calibri"/>
-                <w:sz w:val="20"/>
-              </w:rPr>
-              <w:t xml:space="default">0.01</w:t>
+              <w:t xml:space="default">0.98</w:t>
+            </w:r>
+          </w:p>
+        </w:tc>
+        <w:tc>
+          <w:tcPr>
+            <w:tcBorders>
+              <w:top w:val="single" w:space="0" w:color="D3D3D3"/>
+              <w:bottom w:val="single" w:space="0" w:color="D3D3D3"/>
+              <w:start w:val="single" w:space="0" w:color="D3D3D3"/>
+              <w:end w:val="single" w:space="0" w:color="D3D3D3"/>
+            </w:tcBorders>
+          </w:tcPr>
+          <w:p>
+            <w:pPr>
+              <w:spacing w:before="0" w:after="60"/>
+              <w:keepNext/>
+            </w:pPr>
+            <w:r>
+              <w:rPr>
+                <w:rFonts w:ascii="Calibri" w:hAnsi="Calibri"/>
+                <w:sz w:val="20"/>
+              </w:rPr>
+              <w:t xml:space="default">1.01</w:t>
             </w:r>
           </w:p>
         </w:tc>
@@ -854,30 +854,30 @@
                 <w:rFonts w:ascii="Calibri" w:hAnsi="Calibri"/>
                 <w:sz w:val="20"/>
               </w:rPr>
-              <w:t xml:space="default">0.04</w:t>
-            </w:r>
-          </w:p>
-        </w:tc>
-        <w:tc>
-          <w:tcPr>
-            <w:tcBorders>
-              <w:top w:val="single" w:space="0" w:color="D3D3D3"/>
-              <w:bottom w:val="single" w:space="0" w:color="D3D3D3"/>
-              <w:start w:val="single" w:space="0" w:color="D3D3D3"/>
-              <w:end w:val="single" w:space="0" w:color="D3D3D3"/>
-            </w:tcBorders>
-          </w:tcPr>
-          <w:p>
-            <w:pPr>
-              <w:spacing w:before="0" w:after="60"/>
-              <w:keepNext/>
-            </w:pPr>
-            <w:r>
-              <w:rPr>
-                <w:rFonts w:ascii="Calibri" w:hAnsi="Calibri"/>
-                <w:sz w:val="20"/>
-              </w:rPr>
-              <w:t xml:space="default">0.05</w:t>
+              <w:t xml:space="default">1.04</w:t>
+            </w:r>
+          </w:p>
+        </w:tc>
+        <w:tc>
+          <w:tcPr>
+            <w:tcBorders>
+              <w:top w:val="single" w:space="0" w:color="D3D3D3"/>
+              <w:bottom w:val="single" w:space="0" w:color="D3D3D3"/>
+              <w:start w:val="single" w:space="0" w:color="D3D3D3"/>
+              <w:end w:val="single" w:space="0" w:color="D3D3D3"/>
+            </w:tcBorders>
+          </w:tcPr>
+          <w:p>
+            <w:pPr>
+              <w:spacing w:before="0" w:after="60"/>
+              <w:keepNext/>
+            </w:pPr>
+            <w:r>
+              <w:rPr>
+                <w:rFonts w:ascii="Calibri" w:hAnsi="Calibri"/>
+                <w:sz w:val="20"/>
+              </w:rPr>
+              <w:t xml:space="default">1.06</w:t>
             </w:r>
           </w:p>
         </w:tc>
@@ -1020,30 +1020,30 @@
                 <w:rFonts w:ascii="Calibri" w:hAnsi="Calibri"/>
                 <w:sz w:val="20"/>
               </w:rPr>
-              <w:t xml:space="default">0.03</w:t>
-            </w:r>
-          </w:p>
-        </w:tc>
-        <w:tc>
-          <w:tcPr>
-            <w:tcBorders>
-              <w:top w:val="single" w:space="0" w:color="D3D3D3"/>
-              <w:bottom w:val="single" w:space="0" w:color="D3D3D3"/>
-              <w:start w:val="single" w:space="0" w:color="D3D3D3"/>
-              <w:end w:val="single" w:space="0" w:color="D3D3D3"/>
-            </w:tcBorders>
-          </w:tcPr>
-          <w:p>
-            <w:pPr>
-              <w:spacing w:before="0" w:after="60"/>
-              <w:keepNext/>
-            </w:pPr>
-            <w:r>
-              <w:rPr>
-                <w:rFonts w:ascii="Calibri" w:hAnsi="Calibri"/>
-                <w:sz w:val="20"/>
-              </w:rPr>
-              <w:t xml:space="default">0.06</w:t>
+              <w:t xml:space="default">1.03</w:t>
+            </w:r>
+          </w:p>
+        </w:tc>
+        <w:tc>
+          <w:tcPr>
+            <w:tcBorders>
+              <w:top w:val="single" w:space="0" w:color="D3D3D3"/>
+              <w:bottom w:val="single" w:space="0" w:color="D3D3D3"/>
+              <w:start w:val="single" w:space="0" w:color="D3D3D3"/>
+              <w:end w:val="single" w:space="0" w:color="D3D3D3"/>
+            </w:tcBorders>
+          </w:tcPr>
+          <w:p>
+            <w:pPr>
+              <w:spacing w:before="0" w:after="60"/>
+              <w:keepNext/>
+            </w:pPr>
+            <w:r>
+              <w:rPr>
+                <w:rFonts w:ascii="Calibri" w:hAnsi="Calibri"/>
+                <w:sz w:val="20"/>
+              </w:rPr>
+              <w:t xml:space="default">1.07</w:t>
             </w:r>
           </w:p>
         </w:tc>

</xml_diff>